<commit_message>
* Minor update of some documents
</commit_message>
<xml_diff>
--- a/CodingTests/LinkSameLevel.docx
+++ b/CodingTests/LinkSameLevel.docx
@@ -47,13 +47,25 @@
           <w:szCs w:val="20"/>
         </w:rPr>
       </w:pPr>
-      <w:r>
-        <w:rPr>
-          <w:rFonts w:ascii="Consolas" w:hAnsi="Consolas" w:cs="Consolas"/>
-          <w:sz w:val="20"/>
-          <w:szCs w:val="20"/>
-        </w:rPr>
-        <w:t>struct node</w:t>
+      <w:proofErr w:type="spellStart"/>
+      <w:proofErr w:type="gramStart"/>
+      <w:r>
+        <w:rPr>
+          <w:rFonts w:ascii="Consolas" w:hAnsi="Consolas" w:cs="Consolas"/>
+          <w:sz w:val="20"/>
+          <w:szCs w:val="20"/>
+        </w:rPr>
+        <w:t>struct</w:t>
+      </w:r>
+      <w:proofErr w:type="spellEnd"/>
+      <w:proofErr w:type="gramEnd"/>
+      <w:r>
+        <w:rPr>
+          <w:rFonts w:ascii="Consolas" w:hAnsi="Consolas" w:cs="Consolas"/>
+          <w:sz w:val="20"/>
+          <w:szCs w:val="20"/>
+        </w:rPr>
+        <w:t xml:space="preserve"> node</w:t>
       </w:r>
     </w:p>
     <w:p>
@@ -90,13 +102,25 @@
           <w:szCs w:val="20"/>
         </w:rPr>
       </w:pPr>
-      <w:r>
-        <w:rPr>
-          <w:rFonts w:ascii="Consolas" w:hAnsi="Consolas" w:cs="Consolas"/>
-          <w:sz w:val="20"/>
-          <w:szCs w:val="20"/>
-        </w:rPr>
-        <w:t>int n; // value of node</w:t>
+      <w:proofErr w:type="spellStart"/>
+      <w:proofErr w:type="gramStart"/>
+      <w:r>
+        <w:rPr>
+          <w:rFonts w:ascii="Consolas" w:hAnsi="Consolas" w:cs="Consolas"/>
+          <w:sz w:val="20"/>
+          <w:szCs w:val="20"/>
+        </w:rPr>
+        <w:t>int</w:t>
+      </w:r>
+      <w:proofErr w:type="spellEnd"/>
+      <w:proofErr w:type="gramEnd"/>
+      <w:r>
+        <w:rPr>
+          <w:rFonts w:ascii="Consolas" w:hAnsi="Consolas" w:cs="Consolas"/>
+          <w:sz w:val="20"/>
+          <w:szCs w:val="20"/>
+        </w:rPr>
+        <w:t xml:space="preserve"> n; // value of node</w:t>
       </w:r>
     </w:p>
     <w:p>
@@ -112,14 +136,34 @@
           <w:szCs w:val="20"/>
         </w:rPr>
       </w:pPr>
-      <w:r>
-        <w:rPr>
-          <w:rFonts w:ascii="Consolas" w:hAnsi="Consolas" w:cs="Consolas"/>
-          <w:sz w:val="20"/>
-          <w:szCs w:val="20"/>
-        </w:rPr>
-        <w:t>node *left; // left subtree</w:t>
-      </w:r>
+      <w:proofErr w:type="gramStart"/>
+      <w:r>
+        <w:rPr>
+          <w:rFonts w:ascii="Consolas" w:hAnsi="Consolas" w:cs="Consolas"/>
+          <w:sz w:val="20"/>
+          <w:szCs w:val="20"/>
+        </w:rPr>
+        <w:t>node</w:t>
+      </w:r>
+      <w:proofErr w:type="gramEnd"/>
+      <w:r>
+        <w:rPr>
+          <w:rFonts w:ascii="Consolas" w:hAnsi="Consolas" w:cs="Consolas"/>
+          <w:sz w:val="20"/>
+          <w:szCs w:val="20"/>
+        </w:rPr>
+        <w:t xml:space="preserve"> *left; // left </w:t>
+      </w:r>
+      <w:proofErr w:type="spellStart"/>
+      <w:r>
+        <w:rPr>
+          <w:rFonts w:ascii="Consolas" w:hAnsi="Consolas" w:cs="Consolas"/>
+          <w:sz w:val="20"/>
+          <w:szCs w:val="20"/>
+        </w:rPr>
+        <w:t>subtree</w:t>
+      </w:r>
+      <w:proofErr w:type="spellEnd"/>
     </w:p>
     <w:p>
       <w:pPr>
@@ -134,14 +178,34 @@
           <w:szCs w:val="20"/>
         </w:rPr>
       </w:pPr>
-      <w:r>
-        <w:rPr>
-          <w:rFonts w:ascii="Consolas" w:hAnsi="Consolas" w:cs="Consolas"/>
-          <w:sz w:val="20"/>
-          <w:szCs w:val="20"/>
-        </w:rPr>
-        <w:t>node *right; // right subtree</w:t>
-      </w:r>
+      <w:proofErr w:type="gramStart"/>
+      <w:r>
+        <w:rPr>
+          <w:rFonts w:ascii="Consolas" w:hAnsi="Consolas" w:cs="Consolas"/>
+          <w:sz w:val="20"/>
+          <w:szCs w:val="20"/>
+        </w:rPr>
+        <w:t>node</w:t>
+      </w:r>
+      <w:proofErr w:type="gramEnd"/>
+      <w:r>
+        <w:rPr>
+          <w:rFonts w:ascii="Consolas" w:hAnsi="Consolas" w:cs="Consolas"/>
+          <w:sz w:val="20"/>
+          <w:szCs w:val="20"/>
+        </w:rPr>
+        <w:t xml:space="preserve"> *right; // right </w:t>
+      </w:r>
+      <w:proofErr w:type="spellStart"/>
+      <w:r>
+        <w:rPr>
+          <w:rFonts w:ascii="Consolas" w:hAnsi="Consolas" w:cs="Consolas"/>
+          <w:sz w:val="20"/>
+          <w:szCs w:val="20"/>
+        </w:rPr>
+        <w:t>subtree</w:t>
+      </w:r>
+      <w:proofErr w:type="spellEnd"/>
     </w:p>
     <w:p>
       <w:pPr>
@@ -156,13 +220,23 @@
           <w:szCs w:val="20"/>
         </w:rPr>
       </w:pPr>
-      <w:r>
-        <w:rPr>
-          <w:rFonts w:ascii="Consolas" w:hAnsi="Consolas" w:cs="Consolas"/>
-          <w:sz w:val="20"/>
-          <w:szCs w:val="20"/>
-        </w:rPr>
-        <w:t>node *level; // level pointer (node “to the right”)</w:t>
+      <w:proofErr w:type="gramStart"/>
+      <w:r>
+        <w:rPr>
+          <w:rFonts w:ascii="Consolas" w:hAnsi="Consolas" w:cs="Consolas"/>
+          <w:sz w:val="20"/>
+          <w:szCs w:val="20"/>
+        </w:rPr>
+        <w:t>node</w:t>
+      </w:r>
+      <w:proofErr w:type="gramEnd"/>
+      <w:r>
+        <w:rPr>
+          <w:rFonts w:ascii="Consolas" w:hAnsi="Consolas" w:cs="Consolas"/>
+          <w:sz w:val="20"/>
+          <w:szCs w:val="20"/>
+        </w:rPr>
+        <w:t xml:space="preserve"> *level; // level pointer (node “to the right”)</w:t>
       </w:r>
     </w:p>
     <w:p>
@@ -305,71 +379,59 @@
           <w:szCs w:val="20"/>
         </w:rPr>
       </w:pPr>
-      <w:r>
-        <w:rPr>
-          <w:rFonts w:ascii="Consolas" w:hAnsi="Consolas" w:cs="Consolas"/>
-          <w:sz w:val="20"/>
-          <w:szCs w:val="20"/>
-        </w:rPr>
-        <w:t>void linkSameLevel(struct node *t);</w:t>
-      </w:r>
-    </w:p>
-    <w:p>
-      <w:pPr>
-        <w:pStyle w:val="ListParagraph"/>
-        <w:numPr>
-          <w:ilvl w:val="0"/>
-          <w:numId w:val="1"/>
-        </w:numPr>
-        <w:autoSpaceDE w:val="0"/>
-        <w:autoSpaceDN w:val="0"/>
-        <w:adjustRightInd w:val="0"/>
-        <w:spacing w:after="0" w:line="240" w:lineRule="auto"/>
-        <w:outlineLvl w:val="0"/>
-        <w:rPr>
-          <w:rFonts w:ascii="Calibri" w:hAnsi="Calibri" w:cs="Calibri"/>
-          <w:lang w:val="ru-RU"/>
-        </w:rPr>
-      </w:pPr>
-      <w:r>
-        <w:rPr>
-          <w:rFonts w:ascii="Calibri" w:hAnsi="Calibri" w:cs="Calibri"/>
-          <w:lang w:val="ru-RU"/>
-        </w:rPr>
-        <w:t xml:space="preserve">Дайте временную оценку алгоритма и оцените количество используемой памяти для дерева глубиной </w:t>
-      </w:r>
-      <w:r>
-        <w:rPr>
-          <w:rFonts w:ascii="Calibri" w:hAnsi="Calibri" w:cs="Calibri"/>
-        </w:rPr>
-        <w:t>d</w:t>
-      </w:r>
-      <w:r>
-        <w:rPr>
-          <w:rFonts w:ascii="Calibri" w:hAnsi="Calibri" w:cs="Calibri"/>
-          <w:lang w:val="ru-RU"/>
-        </w:rPr>
-        <w:t xml:space="preserve"> и состоящего их </w:t>
-      </w:r>
-      <w:r>
-        <w:rPr>
-          <w:rFonts w:ascii="Calibri" w:hAnsi="Calibri" w:cs="Calibri"/>
-        </w:rPr>
-        <w:t>n</w:t>
-      </w:r>
-      <w:r>
-        <w:rPr>
-          <w:rFonts w:ascii="Calibri" w:hAnsi="Calibri" w:cs="Calibri"/>
-          <w:lang w:val="ru-RU"/>
-        </w:rPr>
-        <w:t xml:space="preserve"> элементов</w:t>
-      </w:r>
-      <w:r>
-        <w:rPr>
-          <w:rFonts w:ascii="Calibri" w:hAnsi="Calibri" w:cs="Calibri"/>
-          <w:lang w:val="ru-RU"/>
-        </w:rPr>
-        <w:t>.</w:t>
+      <w:proofErr w:type="gramStart"/>
+      <w:r>
+        <w:rPr>
+          <w:rFonts w:ascii="Consolas" w:hAnsi="Consolas" w:cs="Consolas"/>
+          <w:sz w:val="20"/>
+          <w:szCs w:val="20"/>
+        </w:rPr>
+        <w:t>void</w:t>
+      </w:r>
+      <w:proofErr w:type="gramEnd"/>
+      <w:r>
+        <w:rPr>
+          <w:rFonts w:ascii="Consolas" w:hAnsi="Consolas" w:cs="Consolas"/>
+          <w:sz w:val="20"/>
+          <w:szCs w:val="20"/>
+        </w:rPr>
+        <w:t xml:space="preserve"> </w:t>
+      </w:r>
+      <w:proofErr w:type="spellStart"/>
+      <w:r>
+        <w:rPr>
+          <w:rFonts w:ascii="Consolas" w:hAnsi="Consolas" w:cs="Consolas"/>
+          <w:sz w:val="20"/>
+          <w:szCs w:val="20"/>
+        </w:rPr>
+        <w:t>linkSameLevel</w:t>
+      </w:r>
+      <w:proofErr w:type="spellEnd"/>
+      <w:r>
+        <w:rPr>
+          <w:rFonts w:ascii="Consolas" w:hAnsi="Consolas" w:cs="Consolas"/>
+          <w:sz w:val="20"/>
+          <w:szCs w:val="20"/>
+        </w:rPr>
+        <w:t>(</w:t>
+      </w:r>
+      <w:proofErr w:type="spellStart"/>
+      <w:r>
+        <w:rPr>
+          <w:rFonts w:ascii="Consolas" w:hAnsi="Consolas" w:cs="Consolas"/>
+          <w:sz w:val="20"/>
+          <w:szCs w:val="20"/>
+        </w:rPr>
+        <w:t>struct</w:t>
+      </w:r>
+      <w:proofErr w:type="spellEnd"/>
+      <w:r>
+        <w:rPr>
+          <w:rFonts w:ascii="Consolas" w:hAnsi="Consolas" w:cs="Consolas"/>
+          <w:sz w:val="20"/>
+          <w:szCs w:val="20"/>
+        </w:rPr>
+        <w:t xml:space="preserve"> node *t);</w:t>
       </w:r>
     </w:p>
     <w:p>
@@ -498,6 +560,7 @@
           <w:bCs/>
           <w:sz w:val="16"/>
           <w:szCs w:val="16"/>
+          <w:lang w:val="ru-RU"/>
         </w:rPr>
       </w:pPr>
       <w:r>
@@ -555,6 +618,80 @@
           </wp:inline>
         </w:drawing>
       </w:r>
+    </w:p>
+    <w:p>
+      <w:pPr>
+        <w:pStyle w:val="ListParagraph"/>
+        <w:numPr>
+          <w:ilvl w:val="0"/>
+          <w:numId w:val="1"/>
+        </w:numPr>
+        <w:autoSpaceDE w:val="0"/>
+        <w:autoSpaceDN w:val="0"/>
+        <w:adjustRightInd w:val="0"/>
+        <w:spacing w:after="0" w:line="240" w:lineRule="auto"/>
+        <w:outlineLvl w:val="0"/>
+        <w:rPr>
+          <w:rFonts w:ascii="Calibri" w:hAnsi="Calibri" w:cs="Calibri"/>
+          <w:lang w:val="ru-RU"/>
+        </w:rPr>
+      </w:pPr>
+      <w:r>
+        <w:rPr>
+          <w:rFonts w:ascii="Calibri" w:hAnsi="Calibri" w:cs="Calibri"/>
+          <w:lang w:val="ru-RU"/>
+        </w:rPr>
+        <w:t xml:space="preserve">Дайте временную оценку алгоритма и оцените количество используемой памяти для дерева глубиной </w:t>
+      </w:r>
+      <w:r>
+        <w:rPr>
+          <w:rFonts w:ascii="Calibri" w:hAnsi="Calibri" w:cs="Calibri"/>
+        </w:rPr>
+        <w:t>d</w:t>
+      </w:r>
+      <w:r>
+        <w:rPr>
+          <w:rFonts w:ascii="Calibri" w:hAnsi="Calibri" w:cs="Calibri"/>
+          <w:lang w:val="ru-RU"/>
+        </w:rPr>
+        <w:t xml:space="preserve"> и состоящего из</w:t>
+      </w:r>
+      <w:r>
+        <w:rPr>
+          <w:rFonts w:ascii="Calibri" w:hAnsi="Calibri" w:cs="Calibri"/>
+          <w:lang w:val="ru-RU"/>
+        </w:rPr>
+        <w:t xml:space="preserve"> </w:t>
+      </w:r>
+      <w:r>
+        <w:rPr>
+          <w:rFonts w:ascii="Calibri" w:hAnsi="Calibri" w:cs="Calibri"/>
+        </w:rPr>
+        <w:t>n</w:t>
+      </w:r>
+      <w:r>
+        <w:rPr>
+          <w:rFonts w:ascii="Calibri" w:hAnsi="Calibri" w:cs="Calibri"/>
+          <w:lang w:val="ru-RU"/>
+        </w:rPr>
+        <w:t xml:space="preserve"> элементов.</w:t>
+      </w:r>
+    </w:p>
+    <w:p>
+      <w:pPr>
+        <w:autoSpaceDE w:val="0"/>
+        <w:autoSpaceDN w:val="0"/>
+        <w:adjustRightInd w:val="0"/>
+        <w:spacing w:after="0" w:line="240" w:lineRule="auto"/>
+        <w:rPr>
+          <w:rFonts w:ascii="Times New Roman" w:hAnsi="Times New Roman" w:cs="Times New Roman"/>
+          <w:b/>
+          <w:bCs/>
+          <w:sz w:val="16"/>
+          <w:szCs w:val="16"/>
+          <w:lang w:val="ru-RU"/>
+        </w:rPr>
+      </w:pPr>
     </w:p>
     <w:sectPr>
       <w:pgSz w:w="12240" w:h="15840"/>

</xml_diff>